<commit_message>
changed schedule file information
</commit_message>
<xml_diff>
--- a/Documentación/Cronograma Sprint.docx
+++ b/Documentación/Cronograma Sprint.docx
@@ -376,6 +376,26 @@
               <w:t xml:space="preserve">Crear la pantalla de login </w:t>
             </w:r>
           </w:p>
+          <w:p>
+            <w:pPr>
+              <w:widowControl w:val="0"/>
+              <w:numPr>
+                <w:ilvl w:val="0"/>
+                <w:numId w:val="1"/>
+              </w:numPr>
+              <w:spacing w:line="240" w:lineRule="auto"/>
+              <w:ind w:left="720" w:hanging="360"/>
+              <w:rPr>
+                <w:u w:val="none"/>
+              </w:rPr>
+            </w:pPr>
+            <w:r>
+              <w:rPr>
+                <w:rtl w:val="0"/>
+              </w:rPr>
+              <w:t xml:space="preserve">Realizar casos de pruebas</w:t>
+            </w:r>
+          </w:p>
         </w:tc>
       </w:tr>
       <w:tr>
@@ -547,6 +567,23 @@
               <w:t xml:space="preserve">Crear pantalla de registrar profesional</w:t>
             </w:r>
           </w:p>
+          <w:p>
+            <w:pPr>
+              <w:widowControl w:val="0"/>
+              <w:numPr>
+                <w:ilvl w:val="0"/>
+                <w:numId w:val="1"/>
+              </w:numPr>
+              <w:spacing w:line="240" w:lineRule="auto"/>
+              <w:ind w:left="720" w:hanging="360"/>
+            </w:pPr>
+            <w:r>
+              <w:rPr>
+                <w:rtl w:val="0"/>
+              </w:rPr>
+              <w:t xml:space="preserve">Realizar casos de pruebas</w:t>
+            </w:r>
+          </w:p>
         </w:tc>
       </w:tr>
       <w:tr>
@@ -718,6 +755,23 @@
               <w:t xml:space="preserve">Crear pantalla para registrar cital</w:t>
             </w:r>
           </w:p>
+          <w:p>
+            <w:pPr>
+              <w:widowControl w:val="0"/>
+              <w:numPr>
+                <w:ilvl w:val="0"/>
+                <w:numId w:val="1"/>
+              </w:numPr>
+              <w:spacing w:line="240" w:lineRule="auto"/>
+              <w:ind w:left="720" w:hanging="360"/>
+            </w:pPr>
+            <w:r>
+              <w:rPr>
+                <w:rtl w:val="0"/>
+              </w:rPr>
+              <w:t xml:space="preserve">Realizar casos de pruebas</w:t>
+            </w:r>
+          </w:p>
         </w:tc>
       </w:tr>
       <w:tr>
@@ -889,6 +943,23 @@
               <w:t xml:space="preserve">Crear pantalla de detalle de cita</w:t>
             </w:r>
           </w:p>
+          <w:p>
+            <w:pPr>
+              <w:widowControl w:val="0"/>
+              <w:numPr>
+                <w:ilvl w:val="0"/>
+                <w:numId w:val="1"/>
+              </w:numPr>
+              <w:spacing w:line="240" w:lineRule="auto"/>
+              <w:ind w:left="720" w:hanging="360"/>
+            </w:pPr>
+            <w:r>
+              <w:rPr>
+                <w:rtl w:val="0"/>
+              </w:rPr>
+              <w:t xml:space="preserve">Realizar casos de pruebas</w:t>
+            </w:r>
+          </w:p>
         </w:tc>
       </w:tr>
       <w:tr>
@@ -1072,6 +1143,23 @@
               <w:t xml:space="preserve">Función registrar cita desde página principal</w:t>
             </w:r>
           </w:p>
+          <w:p>
+            <w:pPr>
+              <w:widowControl w:val="0"/>
+              <w:numPr>
+                <w:ilvl w:val="0"/>
+                <w:numId w:val="1"/>
+              </w:numPr>
+              <w:spacing w:line="240" w:lineRule="auto"/>
+              <w:ind w:left="720" w:hanging="360"/>
+            </w:pPr>
+            <w:r>
+              <w:rPr>
+                <w:rtl w:val="0"/>
+              </w:rPr>
+              <w:t xml:space="preserve">Realizar casos de pruebas</w:t>
+            </w:r>
+          </w:p>
         </w:tc>
       </w:tr>
       <w:tr>
@@ -1246,6 +1334,23 @@
               <w:t xml:space="preserve">Función para filtrar citas</w:t>
             </w:r>
           </w:p>
+          <w:p>
+            <w:pPr>
+              <w:widowControl w:val="0"/>
+              <w:numPr>
+                <w:ilvl w:val="0"/>
+                <w:numId w:val="2"/>
+              </w:numPr>
+              <w:spacing w:line="240" w:lineRule="auto"/>
+              <w:ind w:left="720" w:hanging="360"/>
+            </w:pPr>
+            <w:r>
+              <w:rPr>
+                <w:rtl w:val="0"/>
+              </w:rPr>
+              <w:t xml:space="preserve">Realizar casos de pruebas</w:t>
+            </w:r>
+          </w:p>
         </w:tc>
       </w:tr>
       <w:tr>
@@ -1420,14 +1525,18 @@
           <w:p>
             <w:pPr>
               <w:widowControl w:val="0"/>
-              <w:spacing w:line="240" w:lineRule="auto"/>
-              <w:ind w:left="720" w:firstLine="0"/>
-              <w:rPr/>
-            </w:pPr>
-            <w:r>
-              <w:rPr>
-                <w:rtl w:val="0"/>
-              </w:rPr>
+              <w:numPr>
+                <w:ilvl w:val="0"/>
+                <w:numId w:val="1"/>
+              </w:numPr>
+              <w:spacing w:line="240" w:lineRule="auto"/>
+              <w:ind w:left="720" w:hanging="360"/>
+            </w:pPr>
+            <w:r>
+              <w:rPr>
+                <w:rtl w:val="0"/>
+              </w:rPr>
+              <w:t xml:space="preserve">Realizar casos de pruebas</w:t>
             </w:r>
           </w:p>
         </w:tc>

</xml_diff>

<commit_message>
updated cronograma sprint file
</commit_message>
<xml_diff>
--- a/Documentación/Cronograma Sprint.docx
+++ b/Documentación/Cronograma Sprint.docx
@@ -328,12 +328,91 @@
           <w:p>
             <w:pPr>
               <w:widowControl w:val="0"/>
-              <w:numPr>
-                <w:ilvl w:val="0"/>
-                <w:numId w:val="1"/>
-              </w:numPr>
-              <w:spacing w:line="240" w:lineRule="auto"/>
-              <w:ind w:left="720" w:hanging="360"/>
+              <w:spacing w:line="240" w:lineRule="auto"/>
+              <w:rPr/>
+            </w:pPr>
+            <w:r>
+              <w:rPr>
+                <w:rtl w:val="0"/>
+              </w:rPr>
+            </w:r>
+          </w:p>
+          <w:p>
+            <w:pPr>
+              <w:widowControl w:val="0"/>
+              <w:spacing w:line="240" w:lineRule="auto"/>
+              <w:rPr/>
+            </w:pPr>
+            <w:r>
+              <w:rPr>
+                <w:rtl w:val="0"/>
+              </w:rPr>
+              <w:t xml:space="preserve">Crear tabla de: usuario</w:t>
+            </w:r>
+          </w:p>
+          <w:p>
+            <w:pPr>
+              <w:widowControl w:val="0"/>
+              <w:spacing w:line="240" w:lineRule="auto"/>
+              <w:rPr/>
+            </w:pPr>
+            <w:r>
+              <w:rPr>
+                <w:rtl w:val="0"/>
+              </w:rPr>
+              <w:t xml:space="preserve">Crear tabla de: rol</w:t>
+            </w:r>
+          </w:p>
+          <w:p>
+            <w:pPr>
+              <w:widowControl w:val="0"/>
+              <w:spacing w:line="240" w:lineRule="auto"/>
+              <w:rPr/>
+            </w:pPr>
+            <w:r>
+              <w:rPr>
+                <w:rtl w:val="0"/>
+              </w:rPr>
+              <w:t xml:space="preserve">Crear tabla de: usuario_Rol</w:t>
+            </w:r>
+          </w:p>
+          <w:p>
+            <w:pPr>
+              <w:widowControl w:val="0"/>
+              <w:spacing w:line="240" w:lineRule="auto"/>
+              <w:rPr/>
+            </w:pPr>
+            <w:r>
+              <w:rPr>
+                <w:rtl w:val="0"/>
+              </w:rPr>
+              <w:t xml:space="preserve">Crear tabla de: cita</w:t>
+            </w:r>
+          </w:p>
+          <w:p>
+            <w:pPr>
+              <w:widowControl w:val="0"/>
+              <w:spacing w:line="240" w:lineRule="auto"/>
+              <w:rPr/>
+            </w:pPr>
+            <w:r>
+              <w:rPr>
+                <w:rtl w:val="0"/>
+              </w:rPr>
+            </w:r>
+          </w:p>
+          <w:p>
+            <w:pPr>
+              <w:widowControl w:val="0"/>
+              <w:numPr>
+                <w:ilvl w:val="0"/>
+                <w:numId w:val="3"/>
+              </w:numPr>
+              <w:spacing w:line="240" w:lineRule="auto"/>
+              <w:ind w:left="720" w:hanging="360"/>
+              <w:rPr>
+                <w:u w:val="none"/>
+              </w:rPr>
             </w:pPr>
             <w:r>
               <w:rPr>
@@ -345,6 +424,100 @@
           <w:p>
             <w:pPr>
               <w:widowControl w:val="0"/>
+              <w:spacing w:line="240" w:lineRule="auto"/>
+              <w:rPr/>
+            </w:pPr>
+            <w:r>
+              <w:rPr>
+                <w:rtl w:val="0"/>
+              </w:rPr>
+            </w:r>
+          </w:p>
+          <w:p>
+            <w:pPr>
+              <w:widowControl w:val="0"/>
+              <w:spacing w:line="240" w:lineRule="auto"/>
+              <w:ind w:left="0" w:firstLine="0"/>
+              <w:rPr/>
+            </w:pPr>
+            <w:r>
+              <w:rPr>
+                <w:rtl w:val="0"/>
+              </w:rPr>
+              <w:t xml:space="preserve">Crear botones iniciar sesión</w:t>
+            </w:r>
+          </w:p>
+          <w:p>
+            <w:pPr>
+              <w:widowControl w:val="0"/>
+              <w:spacing w:line="240" w:lineRule="auto"/>
+              <w:ind w:left="0" w:firstLine="0"/>
+              <w:rPr/>
+            </w:pPr>
+            <w:r>
+              <w:rPr>
+                <w:rtl w:val="0"/>
+              </w:rPr>
+              <w:t xml:space="preserve">Crear etiquetas para información de usuario </w:t>
+            </w:r>
+          </w:p>
+          <w:p>
+            <w:pPr>
+              <w:widowControl w:val="0"/>
+              <w:spacing w:line="240" w:lineRule="auto"/>
+              <w:ind w:left="0" w:firstLine="0"/>
+              <w:rPr/>
+            </w:pPr>
+            <w:r>
+              <w:rPr>
+                <w:rtl w:val="0"/>
+              </w:rPr>
+              <w:t xml:space="preserve">Crear botón para la solicitud de cita</w:t>
+            </w:r>
+          </w:p>
+          <w:p>
+            <w:pPr>
+              <w:widowControl w:val="0"/>
+              <w:spacing w:line="240" w:lineRule="auto"/>
+              <w:ind w:left="0" w:firstLine="0"/>
+              <w:rPr/>
+            </w:pPr>
+            <w:r>
+              <w:rPr>
+                <w:rtl w:val="0"/>
+              </w:rPr>
+              <w:t xml:space="preserve">Crear botón para consultar las citas</w:t>
+            </w:r>
+          </w:p>
+          <w:p>
+            <w:pPr>
+              <w:widowControl w:val="0"/>
+              <w:spacing w:line="240" w:lineRule="auto"/>
+              <w:ind w:left="0" w:firstLine="0"/>
+              <w:rPr/>
+            </w:pPr>
+            <w:r>
+              <w:rPr>
+                <w:rtl w:val="0"/>
+              </w:rPr>
+            </w:r>
+          </w:p>
+          <w:p>
+            <w:pPr>
+              <w:widowControl w:val="0"/>
+              <w:spacing w:line="240" w:lineRule="auto"/>
+              <w:ind w:left="0" w:firstLine="0"/>
+              <w:rPr/>
+            </w:pPr>
+            <w:r>
+              <w:rPr>
+                <w:rtl w:val="0"/>
+              </w:rPr>
+            </w:r>
+          </w:p>
+          <w:p>
+            <w:pPr>
+              <w:widowControl w:val="0"/>
               <w:numPr>
                 <w:ilvl w:val="0"/>
                 <w:numId w:val="1"/>
@@ -362,18 +535,99 @@
           <w:p>
             <w:pPr>
               <w:widowControl w:val="0"/>
-              <w:numPr>
-                <w:ilvl w:val="0"/>
-                <w:numId w:val="1"/>
-              </w:numPr>
-              <w:spacing w:line="240" w:lineRule="auto"/>
-              <w:ind w:left="720" w:hanging="360"/>
-            </w:pPr>
-            <w:r>
-              <w:rPr>
-                <w:rtl w:val="0"/>
-              </w:rPr>
-              <w:t xml:space="preserve">Crear la pantalla de login </w:t>
+              <w:spacing w:line="240" w:lineRule="auto"/>
+              <w:ind w:left="0" w:firstLine="0"/>
+              <w:rPr/>
+            </w:pPr>
+            <w:r>
+              <w:rPr>
+                <w:rtl w:val="0"/>
+              </w:rPr>
+            </w:r>
+          </w:p>
+          <w:p>
+            <w:pPr>
+              <w:widowControl w:val="0"/>
+              <w:numPr>
+                <w:ilvl w:val="0"/>
+                <w:numId w:val="1"/>
+              </w:numPr>
+              <w:spacing w:line="240" w:lineRule="auto"/>
+              <w:ind w:left="720" w:hanging="360"/>
+            </w:pPr>
+            <w:r>
+              <w:rPr>
+                <w:rtl w:val="0"/>
+              </w:rPr>
+              <w:t xml:space="preserve">Crear la pantalla de login</w:t>
+            </w:r>
+          </w:p>
+          <w:p>
+            <w:pPr>
+              <w:widowControl w:val="0"/>
+              <w:spacing w:line="240" w:lineRule="auto"/>
+              <w:ind w:left="0" w:firstLine="0"/>
+              <w:rPr/>
+            </w:pPr>
+            <w:r>
+              <w:rPr>
+                <w:rtl w:val="0"/>
+              </w:rPr>
+            </w:r>
+          </w:p>
+          <w:p>
+            <w:pPr>
+              <w:widowControl w:val="0"/>
+              <w:spacing w:line="240" w:lineRule="auto"/>
+              <w:ind w:left="0" w:firstLine="0"/>
+              <w:rPr/>
+            </w:pPr>
+            <w:r>
+              <w:rPr>
+                <w:rtl w:val="0"/>
+              </w:rPr>
+              <w:t xml:space="preserve">Crear campos para el ingreso de usuario</w:t>
+            </w:r>
+          </w:p>
+          <w:p>
+            <w:pPr>
+              <w:widowControl w:val="0"/>
+              <w:spacing w:line="240" w:lineRule="auto"/>
+              <w:ind w:left="0" w:firstLine="0"/>
+              <w:rPr/>
+            </w:pPr>
+            <w:r>
+              <w:rPr>
+                <w:rtl w:val="0"/>
+              </w:rPr>
+              <w:t xml:space="preserve">Crear campos para contraseña</w:t>
+            </w:r>
+          </w:p>
+          <w:p>
+            <w:pPr>
+              <w:widowControl w:val="0"/>
+              <w:spacing w:line="240" w:lineRule="auto"/>
+              <w:ind w:left="0" w:firstLine="0"/>
+              <w:rPr/>
+            </w:pPr>
+            <w:r>
+              <w:rPr>
+                <w:rtl w:val="0"/>
+              </w:rPr>
+              <w:t xml:space="preserve">Botón de ingresar</w:t>
+            </w:r>
+          </w:p>
+          <w:p>
+            <w:pPr>
+              <w:widowControl w:val="0"/>
+              <w:spacing w:line="240" w:lineRule="auto"/>
+              <w:ind w:left="0" w:firstLine="0"/>
+              <w:rPr/>
+            </w:pPr>
+            <w:r>
+              <w:rPr>
+                <w:rtl w:val="0"/>
+              </w:rPr>
             </w:r>
           </w:p>
           <w:p>
@@ -530,24 +784,64 @@
               <w:rPr>
                 <w:rtl w:val="0"/>
               </w:rPr>
-              <w:t xml:space="preserve">Función Registrar profesional</w:t>
-            </w:r>
-          </w:p>
-          <w:p>
-            <w:pPr>
-              <w:widowControl w:val="0"/>
-              <w:numPr>
-                <w:ilvl w:val="0"/>
-                <w:numId w:val="1"/>
-              </w:numPr>
-              <w:spacing w:line="240" w:lineRule="auto"/>
-              <w:ind w:left="720" w:hanging="360"/>
-            </w:pPr>
-            <w:r>
-              <w:rPr>
-                <w:rtl w:val="0"/>
-              </w:rPr>
-              <w:t xml:space="preserve">Función Modificar profesional</w:t>
+              <w:t xml:space="preserve">Función Registrar profesional en php</w:t>
+            </w:r>
+          </w:p>
+          <w:p>
+            <w:pPr>
+              <w:widowControl w:val="0"/>
+              <w:numPr>
+                <w:ilvl w:val="0"/>
+                <w:numId w:val="1"/>
+              </w:numPr>
+              <w:spacing w:line="240" w:lineRule="auto"/>
+              <w:ind w:left="720" w:hanging="360"/>
+            </w:pPr>
+            <w:r>
+              <w:rPr>
+                <w:rtl w:val="0"/>
+              </w:rPr>
+              <w:t xml:space="preserve">Función Modificar profesional en php</w:t>
+            </w:r>
+          </w:p>
+          <w:p>
+            <w:pPr>
+              <w:widowControl w:val="0"/>
+              <w:numPr>
+                <w:ilvl w:val="0"/>
+                <w:numId w:val="1"/>
+              </w:numPr>
+              <w:spacing w:line="240" w:lineRule="auto"/>
+              <w:ind w:left="720" w:hanging="360"/>
+              <w:rPr>
+                <w:u w:val="none"/>
+              </w:rPr>
+            </w:pPr>
+            <w:r>
+              <w:rPr>
+                <w:rtl w:val="0"/>
+              </w:rPr>
+              <w:t xml:space="preserve">Crear procedimiento almacenado registrar profesional </w:t>
+            </w:r>
+          </w:p>
+          <w:p>
+            <w:pPr>
+              <w:widowControl w:val="0"/>
+              <w:numPr>
+                <w:ilvl w:val="0"/>
+                <w:numId w:val="1"/>
+              </w:numPr>
+              <w:spacing w:line="240" w:lineRule="auto"/>
+              <w:ind w:left="720" w:hanging="360"/>
+              <w:rPr>
+                <w:u w:val="none"/>
+              </w:rPr>
+            </w:pPr>
+            <w:r>
+              <w:rPr>
+                <w:rtl w:val="0"/>
+              </w:rPr>
+              <w:t xml:space="preserve">Crear procedimiento almacenado modificar profesional </w:t>
             </w:r>
           </w:p>
           <w:p>
@@ -701,58 +995,98 @@
               <w:rPr>
                 <w:rtl w:val="0"/>
               </w:rPr>
-              <w:t xml:space="preserve">Función Buscar profesional</w:t>
-            </w:r>
-          </w:p>
-          <w:p>
-            <w:pPr>
-              <w:widowControl w:val="0"/>
-              <w:numPr>
-                <w:ilvl w:val="0"/>
-                <w:numId w:val="1"/>
-              </w:numPr>
-              <w:spacing w:line="240" w:lineRule="auto"/>
-              <w:ind w:left="720" w:hanging="360"/>
-            </w:pPr>
-            <w:r>
-              <w:rPr>
-                <w:rtl w:val="0"/>
-              </w:rPr>
-              <w:t xml:space="preserve">Función Eliminar profesional</w:t>
-            </w:r>
-          </w:p>
-          <w:p>
-            <w:pPr>
-              <w:widowControl w:val="0"/>
-              <w:numPr>
-                <w:ilvl w:val="0"/>
-                <w:numId w:val="1"/>
-              </w:numPr>
-              <w:spacing w:line="240" w:lineRule="auto"/>
-              <w:ind w:left="720" w:hanging="360"/>
-            </w:pPr>
-            <w:r>
-              <w:rPr>
-                <w:rtl w:val="0"/>
-              </w:rPr>
-              <w:t xml:space="preserve">Crear pantalla para buscar profesiona</w:t>
-            </w:r>
-          </w:p>
-          <w:p>
-            <w:pPr>
-              <w:widowControl w:val="0"/>
-              <w:numPr>
-                <w:ilvl w:val="0"/>
-                <w:numId w:val="1"/>
-              </w:numPr>
-              <w:spacing w:line="240" w:lineRule="auto"/>
-              <w:ind w:left="720" w:hanging="360"/>
-            </w:pPr>
-            <w:r>
-              <w:rPr>
-                <w:rtl w:val="0"/>
-              </w:rPr>
-              <w:t xml:space="preserve">Crear pantalla para registrar cital</w:t>
+              <w:t xml:space="preserve">Función Buscar profesional en php</w:t>
+            </w:r>
+          </w:p>
+          <w:p>
+            <w:pPr>
+              <w:widowControl w:val="0"/>
+              <w:numPr>
+                <w:ilvl w:val="0"/>
+                <w:numId w:val="1"/>
+              </w:numPr>
+              <w:spacing w:line="240" w:lineRule="auto"/>
+              <w:ind w:left="720" w:hanging="360"/>
+            </w:pPr>
+            <w:r>
+              <w:rPr>
+                <w:rtl w:val="0"/>
+              </w:rPr>
+              <w:t xml:space="preserve">Función Eliminar profesional el php</w:t>
+            </w:r>
+          </w:p>
+          <w:p>
+            <w:pPr>
+              <w:widowControl w:val="0"/>
+              <w:numPr>
+                <w:ilvl w:val="0"/>
+                <w:numId w:val="1"/>
+              </w:numPr>
+              <w:spacing w:line="240" w:lineRule="auto"/>
+              <w:ind w:left="720" w:hanging="360"/>
+              <w:rPr>
+                <w:u w:val="none"/>
+              </w:rPr>
+            </w:pPr>
+            <w:r>
+              <w:rPr>
+                <w:rtl w:val="0"/>
+              </w:rPr>
+              <w:t xml:space="preserve">Crear procedimiento almacenado buscar profesional </w:t>
+            </w:r>
+          </w:p>
+          <w:p>
+            <w:pPr>
+              <w:widowControl w:val="0"/>
+              <w:numPr>
+                <w:ilvl w:val="0"/>
+                <w:numId w:val="1"/>
+              </w:numPr>
+              <w:spacing w:line="240" w:lineRule="auto"/>
+              <w:ind w:left="720" w:hanging="360"/>
+              <w:rPr>
+                <w:u w:val="none"/>
+              </w:rPr>
+            </w:pPr>
+            <w:r>
+              <w:rPr>
+                <w:rtl w:val="0"/>
+              </w:rPr>
+              <w:t xml:space="preserve">Crear procedimiento almacenado eliminar profesional </w:t>
+            </w:r>
+          </w:p>
+          <w:p>
+            <w:pPr>
+              <w:widowControl w:val="0"/>
+              <w:numPr>
+                <w:ilvl w:val="0"/>
+                <w:numId w:val="1"/>
+              </w:numPr>
+              <w:spacing w:line="240" w:lineRule="auto"/>
+              <w:ind w:left="720" w:hanging="360"/>
+            </w:pPr>
+            <w:r>
+              <w:rPr>
+                <w:rtl w:val="0"/>
+              </w:rPr>
+              <w:t xml:space="preserve">Crear pantalla para buscar profesional</w:t>
+            </w:r>
+          </w:p>
+          <w:p>
+            <w:pPr>
+              <w:widowControl w:val="0"/>
+              <w:numPr>
+                <w:ilvl w:val="0"/>
+                <w:numId w:val="1"/>
+              </w:numPr>
+              <w:spacing w:line="240" w:lineRule="auto"/>
+              <w:ind w:left="720" w:hanging="360"/>
+            </w:pPr>
+            <w:r>
+              <w:rPr>
+                <w:rtl w:val="0"/>
+              </w:rPr>
+              <w:t xml:space="preserve">Crear pantalla para registrar cita</w:t>
             </w:r>
           </w:p>
           <w:p>
@@ -889,24 +1223,64 @@
               <w:rPr>
                 <w:rtl w:val="0"/>
               </w:rPr>
-              <w:t xml:space="preserve">Función Agendar cita </w:t>
-            </w:r>
-          </w:p>
-          <w:p>
-            <w:pPr>
-              <w:widowControl w:val="0"/>
-              <w:numPr>
-                <w:ilvl w:val="0"/>
-                <w:numId w:val="1"/>
-              </w:numPr>
-              <w:spacing w:line="240" w:lineRule="auto"/>
-              <w:ind w:left="720" w:hanging="360"/>
-            </w:pPr>
-            <w:r>
-              <w:rPr>
-                <w:rtl w:val="0"/>
-              </w:rPr>
-              <w:t xml:space="preserve">Función Modificar cita</w:t>
+              <w:t xml:space="preserve">Función Agendar cita en php</w:t>
+            </w:r>
+          </w:p>
+          <w:p>
+            <w:pPr>
+              <w:widowControl w:val="0"/>
+              <w:numPr>
+                <w:ilvl w:val="0"/>
+                <w:numId w:val="1"/>
+              </w:numPr>
+              <w:spacing w:line="240" w:lineRule="auto"/>
+              <w:ind w:left="720" w:hanging="360"/>
+            </w:pPr>
+            <w:r>
+              <w:rPr>
+                <w:rtl w:val="0"/>
+              </w:rPr>
+              <w:t xml:space="preserve">Función Modificar cita en php</w:t>
+            </w:r>
+          </w:p>
+          <w:p>
+            <w:pPr>
+              <w:widowControl w:val="0"/>
+              <w:numPr>
+                <w:ilvl w:val="0"/>
+                <w:numId w:val="1"/>
+              </w:numPr>
+              <w:spacing w:line="240" w:lineRule="auto"/>
+              <w:ind w:left="720" w:hanging="360"/>
+              <w:rPr>
+                <w:u w:val="none"/>
+              </w:rPr>
+            </w:pPr>
+            <w:r>
+              <w:rPr>
+                <w:rtl w:val="0"/>
+              </w:rPr>
+              <w:t xml:space="preserve">Crear procedimiento almacenado agendar cita</w:t>
+            </w:r>
+          </w:p>
+          <w:p>
+            <w:pPr>
+              <w:widowControl w:val="0"/>
+              <w:numPr>
+                <w:ilvl w:val="0"/>
+                <w:numId w:val="1"/>
+              </w:numPr>
+              <w:spacing w:line="240" w:lineRule="auto"/>
+              <w:ind w:left="720" w:hanging="360"/>
+              <w:rPr>
+                <w:u w:val="none"/>
+              </w:rPr>
+            </w:pPr>
+            <w:r>
+              <w:rPr>
+                <w:rtl w:val="0"/>
+              </w:rPr>
+              <w:t xml:space="preserve">Crear procedimiento almacenado modificar cita</w:t>
             </w:r>
           </w:p>
           <w:p>
@@ -1089,24 +1463,64 @@
               <w:rPr>
                 <w:rtl w:val="0"/>
               </w:rPr>
-              <w:t xml:space="preserve">Función Cancelar cita</w:t>
-            </w:r>
-          </w:p>
-          <w:p>
-            <w:pPr>
-              <w:widowControl w:val="0"/>
-              <w:numPr>
-                <w:ilvl w:val="0"/>
-                <w:numId w:val="1"/>
-              </w:numPr>
-              <w:spacing w:line="240" w:lineRule="auto"/>
-              <w:ind w:left="720" w:hanging="360"/>
-            </w:pPr>
-            <w:r>
-              <w:rPr>
-                <w:rtl w:val="0"/>
-              </w:rPr>
-              <w:t xml:space="preserve">Función Buscarla cita</w:t>
+              <w:t xml:space="preserve">Función Cancelar cita en php</w:t>
+            </w:r>
+          </w:p>
+          <w:p>
+            <w:pPr>
+              <w:widowControl w:val="0"/>
+              <w:numPr>
+                <w:ilvl w:val="0"/>
+                <w:numId w:val="1"/>
+              </w:numPr>
+              <w:spacing w:line="240" w:lineRule="auto"/>
+              <w:ind w:left="720" w:hanging="360"/>
+            </w:pPr>
+            <w:r>
+              <w:rPr>
+                <w:rtl w:val="0"/>
+              </w:rPr>
+              <w:t xml:space="preserve">Función Buscar la cita en php</w:t>
+            </w:r>
+          </w:p>
+          <w:p>
+            <w:pPr>
+              <w:widowControl w:val="0"/>
+              <w:numPr>
+                <w:ilvl w:val="0"/>
+                <w:numId w:val="1"/>
+              </w:numPr>
+              <w:spacing w:line="240" w:lineRule="auto"/>
+              <w:ind w:left="720" w:hanging="360"/>
+              <w:rPr>
+                <w:u w:val="none"/>
+              </w:rPr>
+            </w:pPr>
+            <w:r>
+              <w:rPr>
+                <w:rtl w:val="0"/>
+              </w:rPr>
+              <w:t xml:space="preserve">Crear procedimiento almacenado cancelar cita </w:t>
+            </w:r>
+          </w:p>
+          <w:p>
+            <w:pPr>
+              <w:widowControl w:val="0"/>
+              <w:numPr>
+                <w:ilvl w:val="0"/>
+                <w:numId w:val="1"/>
+              </w:numPr>
+              <w:spacing w:line="240" w:lineRule="auto"/>
+              <w:ind w:left="720" w:hanging="360"/>
+              <w:rPr>
+                <w:u w:val="none"/>
+              </w:rPr>
+            </w:pPr>
+            <w:r>
+              <w:rPr>
+                <w:rtl w:val="0"/>
+              </w:rPr>
+              <w:t xml:space="preserve">Crear procedimiento almacenado buscar cita </w:t>
             </w:r>
           </w:p>
           <w:p>
@@ -1280,7 +1694,7 @@
               <w:rPr>
                 <w:rtl w:val="0"/>
               </w:rPr>
-              <w:t xml:space="preserve">Crear pantalla para registrar cita</w:t>
+              <w:t xml:space="preserve">Crear pantalla para registrar cita en php</w:t>
             </w:r>
           </w:p>
           <w:p>
@@ -1297,7 +1711,7 @@
               <w:rPr>
                 <w:rtl w:val="0"/>
               </w:rPr>
-              <w:t xml:space="preserve">Crear pantalla para buscar cita</w:t>
+              <w:t xml:space="preserve">Crear pantalla para buscar cita en php</w:t>
             </w:r>
           </w:p>
           <w:p>
@@ -1326,12 +1740,52 @@
               </w:numPr>
               <w:spacing w:line="240" w:lineRule="auto"/>
               <w:ind w:left="720" w:hanging="360"/>
-            </w:pPr>
-            <w:r>
-              <w:rPr>
-                <w:rtl w:val="0"/>
-              </w:rPr>
-              <w:t xml:space="preserve">Función para filtrar citas</w:t>
+              <w:rPr>
+                <w:u w:val="none"/>
+              </w:rPr>
+            </w:pPr>
+            <w:r>
+              <w:rPr>
+                <w:rtl w:val="0"/>
+              </w:rPr>
+              <w:t xml:space="preserve">Crear procedimiento almacenado cancelar cita</w:t>
+            </w:r>
+          </w:p>
+          <w:p>
+            <w:pPr>
+              <w:widowControl w:val="0"/>
+              <w:numPr>
+                <w:ilvl w:val="0"/>
+                <w:numId w:val="2"/>
+              </w:numPr>
+              <w:spacing w:line="240" w:lineRule="auto"/>
+              <w:ind w:left="720" w:hanging="360"/>
+            </w:pPr>
+            <w:r>
+              <w:rPr>
+                <w:rtl w:val="0"/>
+              </w:rPr>
+              <w:t xml:space="preserve">Función para filtrar citas php</w:t>
+            </w:r>
+          </w:p>
+          <w:p>
+            <w:pPr>
+              <w:widowControl w:val="0"/>
+              <w:numPr>
+                <w:ilvl w:val="0"/>
+                <w:numId w:val="2"/>
+              </w:numPr>
+              <w:spacing w:line="240" w:lineRule="auto"/>
+              <w:ind w:left="720" w:hanging="360"/>
+              <w:rPr>
+                <w:u w:val="none"/>
+              </w:rPr>
+            </w:pPr>
+            <w:r>
+              <w:rPr>
+                <w:rtl w:val="0"/>
+              </w:rPr>
+              <w:t xml:space="preserve">Crear procedimiento almacenado filtrar citas</w:t>
             </w:r>
           </w:p>
           <w:p>
@@ -1485,7 +1939,7 @@
               <w:rPr>
                 <w:rtl w:val="0"/>
               </w:rPr>
-              <w:t xml:space="preserve">Crear función para buscar citas </w:t>
+              <w:t xml:space="preserve">Crear función para buscar citas en php </w:t>
             </w:r>
           </w:p>
           <w:p>
@@ -1497,12 +1951,52 @@
               </w:numPr>
               <w:spacing w:line="240" w:lineRule="auto"/>
               <w:ind w:left="720" w:hanging="360"/>
+              <w:rPr>
+                <w:u w:val="none"/>
+              </w:rPr>
+            </w:pPr>
+            <w:r>
+              <w:rPr>
+                <w:rtl w:val="0"/>
+              </w:rPr>
+              <w:t xml:space="preserve">Crear procedimiento almacenado buscar citas </w:t>
+            </w:r>
+          </w:p>
+          <w:p>
+            <w:pPr>
+              <w:widowControl w:val="0"/>
+              <w:numPr>
+                <w:ilvl w:val="0"/>
+                <w:numId w:val="2"/>
+              </w:numPr>
+              <w:spacing w:line="240" w:lineRule="auto"/>
+              <w:ind w:left="720" w:hanging="360"/>
             </w:pPr>
             <w:r>
               <w:rPr>
                 <w:rtl w:val="0"/>
               </w:rPr>
               <w:t xml:space="preserve">Crear pantalla de confirmación de citas</w:t>
+            </w:r>
+          </w:p>
+          <w:p>
+            <w:pPr>
+              <w:widowControl w:val="0"/>
+              <w:numPr>
+                <w:ilvl w:val="0"/>
+                <w:numId w:val="2"/>
+              </w:numPr>
+              <w:spacing w:line="240" w:lineRule="auto"/>
+              <w:ind w:left="720" w:hanging="360"/>
+              <w:rPr>
+                <w:u w:val="none"/>
+              </w:rPr>
+            </w:pPr>
+            <w:r>
+              <w:rPr>
+                <w:rtl w:val="0"/>
+              </w:rPr>
+              <w:t xml:space="preserve">Crear procedimiento almacenado obtener citas</w:t>
             </w:r>
           </w:p>
           <w:p>
@@ -1860,11 +2354,124 @@
       </w:rPr>
     </w:lvl>
   </w:abstractNum>
+  <w:abstractNum w:abstractNumId="3">
+    <w:lvl w:ilvl="0">
+      <w:start w:val="1"/>
+      <w:numFmt w:val="bullet"/>
+      <w:lvlText w:val="●"/>
+      <w:lvlJc w:val="left"/>
+      <w:pPr>
+        <w:ind w:left="720" w:hanging="360"/>
+      </w:pPr>
+      <w:rPr>
+        <w:u w:val="none"/>
+      </w:rPr>
+    </w:lvl>
+    <w:lvl w:ilvl="1">
+      <w:start w:val="1"/>
+      <w:numFmt w:val="bullet"/>
+      <w:lvlText w:val="○"/>
+      <w:lvlJc w:val="left"/>
+      <w:pPr>
+        <w:ind w:left="1440" w:hanging="360"/>
+      </w:pPr>
+      <w:rPr>
+        <w:u w:val="none"/>
+      </w:rPr>
+    </w:lvl>
+    <w:lvl w:ilvl="2">
+      <w:start w:val="1"/>
+      <w:numFmt w:val="bullet"/>
+      <w:lvlText w:val="■"/>
+      <w:lvlJc w:val="left"/>
+      <w:pPr>
+        <w:ind w:left="2160" w:hanging="360"/>
+      </w:pPr>
+      <w:rPr>
+        <w:u w:val="none"/>
+      </w:rPr>
+    </w:lvl>
+    <w:lvl w:ilvl="3">
+      <w:start w:val="1"/>
+      <w:numFmt w:val="bullet"/>
+      <w:lvlText w:val="●"/>
+      <w:lvlJc w:val="left"/>
+      <w:pPr>
+        <w:ind w:left="2880" w:hanging="360"/>
+      </w:pPr>
+      <w:rPr>
+        <w:u w:val="none"/>
+      </w:rPr>
+    </w:lvl>
+    <w:lvl w:ilvl="4">
+      <w:start w:val="1"/>
+      <w:numFmt w:val="bullet"/>
+      <w:lvlText w:val="○"/>
+      <w:lvlJc w:val="left"/>
+      <w:pPr>
+        <w:ind w:left="3600" w:hanging="360"/>
+      </w:pPr>
+      <w:rPr>
+        <w:u w:val="none"/>
+      </w:rPr>
+    </w:lvl>
+    <w:lvl w:ilvl="5">
+      <w:start w:val="1"/>
+      <w:numFmt w:val="bullet"/>
+      <w:lvlText w:val="■"/>
+      <w:lvlJc w:val="left"/>
+      <w:pPr>
+        <w:ind w:left="4320" w:hanging="360"/>
+      </w:pPr>
+      <w:rPr>
+        <w:u w:val="none"/>
+      </w:rPr>
+    </w:lvl>
+    <w:lvl w:ilvl="6">
+      <w:start w:val="1"/>
+      <w:numFmt w:val="bullet"/>
+      <w:lvlText w:val="●"/>
+      <w:lvlJc w:val="left"/>
+      <w:pPr>
+        <w:ind w:left="5040" w:hanging="360"/>
+      </w:pPr>
+      <w:rPr>
+        <w:u w:val="none"/>
+      </w:rPr>
+    </w:lvl>
+    <w:lvl w:ilvl="7">
+      <w:start w:val="1"/>
+      <w:numFmt w:val="bullet"/>
+      <w:lvlText w:val="○"/>
+      <w:lvlJc w:val="left"/>
+      <w:pPr>
+        <w:ind w:left="5760" w:hanging="360"/>
+      </w:pPr>
+      <w:rPr>
+        <w:u w:val="none"/>
+      </w:rPr>
+    </w:lvl>
+    <w:lvl w:ilvl="8">
+      <w:start w:val="1"/>
+      <w:numFmt w:val="bullet"/>
+      <w:lvlText w:val="■"/>
+      <w:lvlJc w:val="left"/>
+      <w:pPr>
+        <w:ind w:left="6480" w:hanging="360"/>
+      </w:pPr>
+      <w:rPr>
+        <w:u w:val="none"/>
+      </w:rPr>
+    </w:lvl>
+  </w:abstractNum>
   <w:num w:numId="1">
     <w:abstractNumId w:val="1"/>
   </w:num>
   <w:num w:numId="2">
     <w:abstractNumId w:val="2"/>
+  </w:num>
+  <w:num w:numId="3">
+    <w:abstractNumId w:val="3"/>
   </w:num>
 </w:numbering>
 </file>

</xml_diff>

<commit_message>
added files in documentacion folder
</commit_message>
<xml_diff>
--- a/Documentación/Cronograma Sprint.docx
+++ b/Documentación/Cronograma Sprint.docx
@@ -620,6 +620,23 @@
           <w:p>
             <w:pPr>
               <w:widowControl w:val="0"/>
+              <w:numPr>
+                <w:ilvl w:val="0"/>
+                <w:numId w:val="1"/>
+              </w:numPr>
+              <w:spacing w:line="240" w:lineRule="auto"/>
+              <w:ind w:left="720" w:hanging="360"/>
+            </w:pPr>
+            <w:r>
+              <w:rPr>
+                <w:rtl w:val="0"/>
+              </w:rPr>
+              <w:t xml:space="preserve">Manejo de login </w:t>
+            </w:r>
+          </w:p>
+          <w:p>
+            <w:pPr>
+              <w:widowControl w:val="0"/>
               <w:spacing w:line="240" w:lineRule="auto"/>
               <w:ind w:left="0" w:firstLine="0"/>
               <w:rPr/>
@@ -801,7 +818,7 @@
               <w:rPr>
                 <w:rtl w:val="0"/>
               </w:rPr>
-              <w:t xml:space="preserve">Función Modificar profesional en php</w:t>
+              <w:t xml:space="preserve">Función Buscar profesional en php</w:t>
             </w:r>
           </w:p>
           <w:p>
@@ -833,15 +850,12 @@
               </w:numPr>
               <w:spacing w:line="240" w:lineRule="auto"/>
               <w:ind w:left="720" w:hanging="360"/>
-              <w:rPr>
-                <w:u w:val="none"/>
-              </w:rPr>
-            </w:pPr>
-            <w:r>
-              <w:rPr>
-                <w:rtl w:val="0"/>
-              </w:rPr>
-              <w:t xml:space="preserve">Crear procedimiento almacenado modificar profesional </w:t>
+            </w:pPr>
+            <w:r>
+              <w:rPr>
+                <w:rtl w:val="0"/>
+              </w:rPr>
+              <w:t xml:space="preserve">Crear pantalla para buscar profesional</w:t>
             </w:r>
           </w:p>
           <w:p>
@@ -859,6 +873,23 @@
                 <w:rtl w:val="0"/>
               </w:rPr>
               <w:t xml:space="preserve">Crear pantalla de registrar profesional</w:t>
+            </w:r>
+          </w:p>
+          <w:p>
+            <w:pPr>
+              <w:widowControl w:val="0"/>
+              <w:numPr>
+                <w:ilvl w:val="0"/>
+                <w:numId w:val="1"/>
+              </w:numPr>
+              <w:spacing w:line="240" w:lineRule="auto"/>
+              <w:ind w:left="720" w:hanging="360"/>
+            </w:pPr>
+            <w:r>
+              <w:rPr>
+                <w:rtl w:val="0"/>
+              </w:rPr>
+              <w:t xml:space="preserve">Crear procedimiento almacenado buscar profesional </w:t>
             </w:r>
           </w:p>
           <w:p>
@@ -995,24 +1026,41 @@
               <w:rPr>
                 <w:rtl w:val="0"/>
               </w:rPr>
-              <w:t xml:space="preserve">Función Buscar profesional en php</w:t>
-            </w:r>
-          </w:p>
-          <w:p>
-            <w:pPr>
-              <w:widowControl w:val="0"/>
-              <w:numPr>
-                <w:ilvl w:val="0"/>
-                <w:numId w:val="1"/>
-              </w:numPr>
-              <w:spacing w:line="240" w:lineRule="auto"/>
-              <w:ind w:left="720" w:hanging="360"/>
-            </w:pPr>
-            <w:r>
-              <w:rPr>
-                <w:rtl w:val="0"/>
-              </w:rPr>
-              <w:t xml:space="preserve">Función Eliminar profesional el php</w:t>
+              <w:t xml:space="preserve">Función Modificar profesional desde administrador en php</w:t>
+            </w:r>
+          </w:p>
+          <w:p>
+            <w:pPr>
+              <w:widowControl w:val="0"/>
+              <w:numPr>
+                <w:ilvl w:val="0"/>
+                <w:numId w:val="1"/>
+              </w:numPr>
+              <w:spacing w:line="240" w:lineRule="auto"/>
+              <w:ind w:left="720" w:hanging="360"/>
+            </w:pPr>
+            <w:r>
+              <w:rPr>
+                <w:rtl w:val="0"/>
+              </w:rPr>
+              <w:t xml:space="preserve">Crear procedimiento almacenado modificar desde  administrador  profesional </w:t>
+            </w:r>
+          </w:p>
+          <w:p>
+            <w:pPr>
+              <w:widowControl w:val="0"/>
+              <w:numPr>
+                <w:ilvl w:val="0"/>
+                <w:numId w:val="1"/>
+              </w:numPr>
+              <w:spacing w:line="240" w:lineRule="auto"/>
+              <w:ind w:left="720" w:hanging="360"/>
+            </w:pPr>
+            <w:r>
+              <w:rPr>
+                <w:rtl w:val="0"/>
+              </w:rPr>
+              <w:t xml:space="preserve">Función Eliminar profesional en  administrador  php</w:t>
             </w:r>
           </w:p>
           <w:p>
@@ -1032,26 +1080,6 @@
               <w:rPr>
                 <w:rtl w:val="0"/>
               </w:rPr>
-              <w:t xml:space="preserve">Crear procedimiento almacenado buscar profesional </w:t>
-            </w:r>
-          </w:p>
-          <w:p>
-            <w:pPr>
-              <w:widowControl w:val="0"/>
-              <w:numPr>
-                <w:ilvl w:val="0"/>
-                <w:numId w:val="1"/>
-              </w:numPr>
-              <w:spacing w:line="240" w:lineRule="auto"/>
-              <w:ind w:left="720" w:hanging="360"/>
-              <w:rPr>
-                <w:u w:val="none"/>
-              </w:rPr>
-            </w:pPr>
-            <w:r>
-              <w:rPr>
-                <w:rtl w:val="0"/>
-              </w:rPr>
               <w:t xml:space="preserve">Crear procedimiento almacenado eliminar profesional </w:t>
             </w:r>
           </w:p>
@@ -1069,24 +1097,24 @@
               <w:rPr>
                 <w:rtl w:val="0"/>
               </w:rPr>
-              <w:t xml:space="preserve">Crear pantalla para buscar profesional</w:t>
-            </w:r>
-          </w:p>
-          <w:p>
-            <w:pPr>
-              <w:widowControl w:val="0"/>
-              <w:numPr>
-                <w:ilvl w:val="0"/>
-                <w:numId w:val="1"/>
-              </w:numPr>
-              <w:spacing w:line="240" w:lineRule="auto"/>
-              <w:ind w:left="720" w:hanging="360"/>
-            </w:pPr>
-            <w:r>
-              <w:rPr>
-                <w:rtl w:val="0"/>
-              </w:rPr>
-              <w:t xml:space="preserve">Crear pantalla para registrar cita</w:t>
+              <w:t xml:space="preserve">Crear pantalla para modificar cita</w:t>
+            </w:r>
+          </w:p>
+          <w:p>
+            <w:pPr>
+              <w:widowControl w:val="0"/>
+              <w:numPr>
+                <w:ilvl w:val="0"/>
+                <w:numId w:val="1"/>
+              </w:numPr>
+              <w:spacing w:line="240" w:lineRule="auto"/>
+              <w:ind w:left="720" w:hanging="360"/>
+            </w:pPr>
+            <w:r>
+              <w:rPr>
+                <w:rtl w:val="0"/>
+              </w:rPr>
+              <w:t xml:space="preserve">Crear pantalla para eliminar cita</w:t>
             </w:r>
           </w:p>
           <w:p>
@@ -1223,81 +1251,92 @@
               <w:rPr>
                 <w:rtl w:val="0"/>
               </w:rPr>
-              <w:t xml:space="preserve">Función Agendar cita en php</w:t>
-            </w:r>
-          </w:p>
-          <w:p>
-            <w:pPr>
-              <w:widowControl w:val="0"/>
-              <w:numPr>
-                <w:ilvl w:val="0"/>
-                <w:numId w:val="1"/>
-              </w:numPr>
-              <w:spacing w:line="240" w:lineRule="auto"/>
-              <w:ind w:left="720" w:hanging="360"/>
-            </w:pPr>
-            <w:r>
-              <w:rPr>
-                <w:rtl w:val="0"/>
-              </w:rPr>
-              <w:t xml:space="preserve">Función Modificar cita en php</w:t>
-            </w:r>
-          </w:p>
-          <w:p>
-            <w:pPr>
-              <w:widowControl w:val="0"/>
-              <w:numPr>
-                <w:ilvl w:val="0"/>
-                <w:numId w:val="1"/>
-              </w:numPr>
-              <w:spacing w:line="240" w:lineRule="auto"/>
-              <w:ind w:left="720" w:hanging="360"/>
-              <w:rPr>
-                <w:u w:val="none"/>
-              </w:rPr>
-            </w:pPr>
-            <w:r>
-              <w:rPr>
-                <w:rtl w:val="0"/>
-              </w:rPr>
-              <w:t xml:space="preserve">Crear procedimiento almacenado agendar cita</w:t>
-            </w:r>
-          </w:p>
-          <w:p>
-            <w:pPr>
-              <w:widowControl w:val="0"/>
-              <w:numPr>
-                <w:ilvl w:val="0"/>
-                <w:numId w:val="1"/>
-              </w:numPr>
-              <w:spacing w:line="240" w:lineRule="auto"/>
-              <w:ind w:left="720" w:hanging="360"/>
-              <w:rPr>
-                <w:u w:val="none"/>
-              </w:rPr>
-            </w:pPr>
-            <w:r>
-              <w:rPr>
-                <w:rtl w:val="0"/>
-              </w:rPr>
-              <w:t xml:space="preserve">Crear procedimiento almacenado modificar cita</w:t>
-            </w:r>
-          </w:p>
-          <w:p>
-            <w:pPr>
-              <w:widowControl w:val="0"/>
-              <w:numPr>
-                <w:ilvl w:val="0"/>
-                <w:numId w:val="1"/>
-              </w:numPr>
-              <w:spacing w:line="240" w:lineRule="auto"/>
-              <w:ind w:left="720" w:hanging="360"/>
-            </w:pPr>
-            <w:r>
-              <w:rPr>
-                <w:rtl w:val="0"/>
-              </w:rPr>
-              <w:t xml:space="preserve">Crear pantalla para buscar cita</w:t>
+              <w:t xml:space="preserve">Crear pantalla para registrar cita desde administrador en php</w:t>
+            </w:r>
+          </w:p>
+          <w:p>
+            <w:pPr>
+              <w:widowControl w:val="0"/>
+              <w:numPr>
+                <w:ilvl w:val="0"/>
+                <w:numId w:val="1"/>
+              </w:numPr>
+              <w:spacing w:line="240" w:lineRule="auto"/>
+              <w:ind w:left="720" w:hanging="360"/>
+            </w:pPr>
+            <w:r>
+              <w:rPr>
+                <w:rtl w:val="0"/>
+              </w:rPr>
+              <w:t xml:space="preserve">Crear pantalla para buscar cita administrador en php</w:t>
+            </w:r>
+          </w:p>
+          <w:p>
+            <w:pPr>
+              <w:widowControl w:val="0"/>
+              <w:numPr>
+                <w:ilvl w:val="0"/>
+                <w:numId w:val="1"/>
+              </w:numPr>
+              <w:spacing w:line="240" w:lineRule="auto"/>
+              <w:ind w:left="720" w:hanging="360"/>
+            </w:pPr>
+            <w:r>
+              <w:rPr>
+                <w:rtl w:val="0"/>
+              </w:rPr>
+              <w:t xml:space="preserve">Función para registrar  citas php</w:t>
+            </w:r>
+          </w:p>
+          <w:p>
+            <w:pPr>
+              <w:widowControl w:val="0"/>
+              <w:numPr>
+                <w:ilvl w:val="0"/>
+                <w:numId w:val="1"/>
+              </w:numPr>
+              <w:spacing w:line="240" w:lineRule="auto"/>
+              <w:ind w:left="720" w:hanging="360"/>
+            </w:pPr>
+            <w:r>
+              <w:rPr>
+                <w:rtl w:val="0"/>
+              </w:rPr>
+              <w:t xml:space="preserve">Función para buscar citas php</w:t>
+            </w:r>
+          </w:p>
+          <w:p>
+            <w:pPr>
+              <w:widowControl w:val="0"/>
+              <w:numPr>
+                <w:ilvl w:val="0"/>
+                <w:numId w:val="1"/>
+              </w:numPr>
+              <w:spacing w:line="240" w:lineRule="auto"/>
+              <w:ind w:left="720" w:hanging="360"/>
+            </w:pPr>
+            <w:r>
+              <w:rPr>
+                <w:rtl w:val="0"/>
+              </w:rPr>
+              <w:t xml:space="preserve">Crear procedimiento almacenado buscar citas</w:t>
+            </w:r>
+          </w:p>
+          <w:p>
+            <w:pPr>
+              <w:widowControl w:val="0"/>
+              <w:numPr>
+                <w:ilvl w:val="0"/>
+                <w:numId w:val="1"/>
+              </w:numPr>
+              <w:spacing w:line="240" w:lineRule="auto"/>
+              <w:ind w:left="720" w:hanging="360"/>
+            </w:pPr>
+            <w:r>
+              <w:rPr>
+                <w:rtl w:val="0"/>
+              </w:rPr>
+              <w:t xml:space="preserve">Crear pantalla de confirmación de citas</w:t>
             </w:r>
           </w:p>
           <w:p>
@@ -1440,121 +1479,120 @@
           <w:p>
             <w:pPr>
               <w:widowControl w:val="0"/>
-              <w:spacing w:line="240" w:lineRule="auto"/>
-              <w:rPr/>
-            </w:pPr>
-            <w:r>
-              <w:rPr>
-                <w:rtl w:val="0"/>
-              </w:rPr>
-            </w:r>
-          </w:p>
-          <w:p>
-            <w:pPr>
-              <w:widowControl w:val="0"/>
-              <w:numPr>
-                <w:ilvl w:val="0"/>
-                <w:numId w:val="1"/>
-              </w:numPr>
-              <w:spacing w:line="240" w:lineRule="auto"/>
-              <w:ind w:left="720" w:hanging="360"/>
-            </w:pPr>
-            <w:r>
-              <w:rPr>
-                <w:rtl w:val="0"/>
-              </w:rPr>
-              <w:t xml:space="preserve">Función Cancelar cita en php</w:t>
-            </w:r>
-          </w:p>
-          <w:p>
-            <w:pPr>
-              <w:widowControl w:val="0"/>
-              <w:numPr>
-                <w:ilvl w:val="0"/>
-                <w:numId w:val="1"/>
-              </w:numPr>
-              <w:spacing w:line="240" w:lineRule="auto"/>
-              <w:ind w:left="720" w:hanging="360"/>
-            </w:pPr>
-            <w:r>
-              <w:rPr>
-                <w:rtl w:val="0"/>
-              </w:rPr>
-              <w:t xml:space="preserve">Función Buscar la cita en php</w:t>
-            </w:r>
-          </w:p>
-          <w:p>
-            <w:pPr>
-              <w:widowControl w:val="0"/>
-              <w:numPr>
-                <w:ilvl w:val="0"/>
-                <w:numId w:val="1"/>
-              </w:numPr>
-              <w:spacing w:line="240" w:lineRule="auto"/>
-              <w:ind w:left="720" w:hanging="360"/>
-              <w:rPr>
-                <w:u w:val="none"/>
-              </w:rPr>
-            </w:pPr>
-            <w:r>
-              <w:rPr>
-                <w:rtl w:val="0"/>
-              </w:rPr>
-              <w:t xml:space="preserve">Crear procedimiento almacenado cancelar cita </w:t>
-            </w:r>
-          </w:p>
-          <w:p>
-            <w:pPr>
-              <w:widowControl w:val="0"/>
-              <w:numPr>
-                <w:ilvl w:val="0"/>
-                <w:numId w:val="1"/>
-              </w:numPr>
-              <w:spacing w:line="240" w:lineRule="auto"/>
-              <w:ind w:left="720" w:hanging="360"/>
-              <w:rPr>
-                <w:u w:val="none"/>
-              </w:rPr>
-            </w:pPr>
-            <w:r>
-              <w:rPr>
-                <w:rtl w:val="0"/>
-              </w:rPr>
-              <w:t xml:space="preserve">Crear procedimiento almacenado buscar cita </w:t>
-            </w:r>
-          </w:p>
-          <w:p>
-            <w:pPr>
-              <w:widowControl w:val="0"/>
-              <w:numPr>
-                <w:ilvl w:val="0"/>
-                <w:numId w:val="1"/>
-              </w:numPr>
-              <w:spacing w:line="240" w:lineRule="auto"/>
-              <w:ind w:left="720" w:hanging="360"/>
-            </w:pPr>
-            <w:r>
-              <w:rPr>
-                <w:rtl w:val="0"/>
-              </w:rPr>
-              <w:t xml:space="preserve">Manejo de login </w:t>
-            </w:r>
-          </w:p>
-          <w:p>
-            <w:pPr>
-              <w:widowControl w:val="0"/>
-              <w:numPr>
-                <w:ilvl w:val="0"/>
-                <w:numId w:val="1"/>
-              </w:numPr>
-              <w:spacing w:line="240" w:lineRule="auto"/>
-              <w:ind w:left="720" w:hanging="360"/>
-            </w:pPr>
-            <w:r>
-              <w:rPr>
-                <w:rtl w:val="0"/>
-              </w:rPr>
-              <w:t xml:space="preserve">Función registrar cita desde página principal</w:t>
+              <w:numPr>
+                <w:ilvl w:val="0"/>
+                <w:numId w:val="1"/>
+              </w:numPr>
+              <w:spacing w:line="240" w:lineRule="auto"/>
+              <w:ind w:left="720" w:hanging="360"/>
+            </w:pPr>
+            <w:r>
+              <w:rPr>
+                <w:rtl w:val="0"/>
+              </w:rPr>
+              <w:t xml:space="preserve">Crear función para cancelar citas desde administrador en php </w:t>
+            </w:r>
+          </w:p>
+          <w:p>
+            <w:pPr>
+              <w:widowControl w:val="0"/>
+              <w:numPr>
+                <w:ilvl w:val="0"/>
+                <w:numId w:val="1"/>
+              </w:numPr>
+              <w:spacing w:line="240" w:lineRule="auto"/>
+              <w:ind w:left="720" w:hanging="360"/>
+            </w:pPr>
+            <w:r>
+              <w:rPr>
+                <w:rtl w:val="0"/>
+              </w:rPr>
+              <w:t xml:space="preserve">Crear función para modificar citas desde administrador en php </w:t>
+            </w:r>
+          </w:p>
+          <w:p>
+            <w:pPr>
+              <w:widowControl w:val="0"/>
+              <w:numPr>
+                <w:ilvl w:val="0"/>
+                <w:numId w:val="1"/>
+              </w:numPr>
+              <w:spacing w:line="240" w:lineRule="auto"/>
+              <w:ind w:left="720" w:hanging="360"/>
+            </w:pPr>
+            <w:r>
+              <w:rPr>
+                <w:rtl w:val="0"/>
+              </w:rPr>
+              <w:t xml:space="preserve">Crear procedimiento almacenado cancelar citas </w:t>
+            </w:r>
+          </w:p>
+          <w:p>
+            <w:pPr>
+              <w:widowControl w:val="0"/>
+              <w:numPr>
+                <w:ilvl w:val="0"/>
+                <w:numId w:val="1"/>
+              </w:numPr>
+              <w:spacing w:line="240" w:lineRule="auto"/>
+              <w:ind w:left="720" w:hanging="360"/>
+            </w:pPr>
+            <w:r>
+              <w:rPr>
+                <w:rtl w:val="0"/>
+              </w:rPr>
+              <w:t xml:space="preserve">Crear procedimiento almacenado modificar citas </w:t>
+            </w:r>
+          </w:p>
+          <w:p>
+            <w:pPr>
+              <w:widowControl w:val="0"/>
+              <w:numPr>
+                <w:ilvl w:val="0"/>
+                <w:numId w:val="1"/>
+              </w:numPr>
+              <w:spacing w:line="240" w:lineRule="auto"/>
+              <w:ind w:left="720" w:hanging="360"/>
+            </w:pPr>
+            <w:r>
+              <w:rPr>
+                <w:rtl w:val="0"/>
+              </w:rPr>
+              <w:t xml:space="preserve">Crear la pantalla para cancelar citas</w:t>
+            </w:r>
+          </w:p>
+          <w:p>
+            <w:pPr>
+              <w:widowControl w:val="0"/>
+              <w:numPr>
+                <w:ilvl w:val="0"/>
+                <w:numId w:val="1"/>
+              </w:numPr>
+              <w:spacing w:line="240" w:lineRule="auto"/>
+              <w:ind w:left="720" w:hanging="360"/>
+            </w:pPr>
+            <w:r>
+              <w:rPr>
+                <w:rtl w:val="0"/>
+              </w:rPr>
+              <w:t xml:space="preserve">Crear la pantalla para modificar citas</w:t>
+            </w:r>
+          </w:p>
+          <w:p>
+            <w:pPr>
+              <w:widowControl w:val="0"/>
+              <w:numPr>
+                <w:ilvl w:val="0"/>
+                <w:numId w:val="1"/>
+              </w:numPr>
+              <w:spacing w:line="240" w:lineRule="auto"/>
+              <w:ind w:left="720" w:hanging="360"/>
+            </w:pPr>
+            <w:r>
+              <w:rPr>
+                <w:rtl w:val="0"/>
+              </w:rPr>
+              <w:t xml:space="preserve">Crear pantalla de confirmación de citas</w:t>
             </w:r>
           </w:p>
           <w:p>
@@ -1694,7 +1732,7 @@
               <w:rPr>
                 <w:rtl w:val="0"/>
               </w:rPr>
-              <w:t xml:space="preserve">Crear pantalla para registrar cita en php</w:t>
+              <w:t xml:space="preserve">Función Agendar cita desde funcionario en php</w:t>
             </w:r>
           </w:p>
           <w:p>
@@ -1711,7 +1749,7 @@
               <w:rPr>
                 <w:rtl w:val="0"/>
               </w:rPr>
-              <w:t xml:space="preserve">Crear pantalla para buscar cita en php</w:t>
+              <w:t xml:space="preserve">Función Buscar la cita desde funcionario en php</w:t>
             </w:r>
           </w:p>
           <w:p>
@@ -1728,7 +1766,7 @@
               <w:rPr>
                 <w:rtl w:val="0"/>
               </w:rPr>
-              <w:t xml:space="preserve">Función cancelar cita</w:t>
+              <w:t xml:space="preserve">Crear procedimiento almacenado agendar cita</w:t>
             </w:r>
           </w:p>
           <w:p>
@@ -1740,15 +1778,12 @@
               </w:numPr>
               <w:spacing w:line="240" w:lineRule="auto"/>
               <w:ind w:left="720" w:hanging="360"/>
-              <w:rPr>
-                <w:u w:val="none"/>
-              </w:rPr>
-            </w:pPr>
-            <w:r>
-              <w:rPr>
-                <w:rtl w:val="0"/>
-              </w:rPr>
-              <w:t xml:space="preserve">Crear procedimiento almacenado cancelar cita</w:t>
+            </w:pPr>
+            <w:r>
+              <w:rPr>
+                <w:rtl w:val="0"/>
+              </w:rPr>
+              <w:t xml:space="preserve">Crear procedimiento almacenado buscar cita </w:t>
             </w:r>
           </w:p>
           <w:p>
@@ -1765,7 +1800,7 @@
               <w:rPr>
                 <w:rtl w:val="0"/>
               </w:rPr>
-              <w:t xml:space="preserve">Función para filtrar citas php</w:t>
+              <w:t xml:space="preserve">Crear pantalla para agendar cita</w:t>
             </w:r>
           </w:p>
           <w:p>
@@ -1777,15 +1812,46 @@
               </w:numPr>
               <w:spacing w:line="240" w:lineRule="auto"/>
               <w:ind w:left="720" w:hanging="360"/>
-              <w:rPr>
-                <w:u w:val="none"/>
-              </w:rPr>
-            </w:pPr>
-            <w:r>
-              <w:rPr>
-                <w:rtl w:val="0"/>
-              </w:rPr>
-              <w:t xml:space="preserve">Crear procedimiento almacenado filtrar citas</w:t>
+            </w:pPr>
+            <w:r>
+              <w:rPr>
+                <w:rtl w:val="0"/>
+              </w:rPr>
+              <w:t xml:space="preserve">Crear pantalla para buscar cita</w:t>
+            </w:r>
+          </w:p>
+          <w:p>
+            <w:pPr>
+              <w:widowControl w:val="0"/>
+              <w:numPr>
+                <w:ilvl w:val="0"/>
+                <w:numId w:val="2"/>
+              </w:numPr>
+              <w:spacing w:line="240" w:lineRule="auto"/>
+              <w:ind w:left="720" w:hanging="360"/>
+            </w:pPr>
+            <w:r>
+              <w:rPr>
+                <w:rtl w:val="0"/>
+              </w:rPr>
+              <w:t xml:space="preserve">Crear pantalla de detalle de cita</w:t>
+            </w:r>
+          </w:p>
+          <w:p>
+            <w:pPr>
+              <w:widowControl w:val="0"/>
+              <w:numPr>
+                <w:ilvl w:val="0"/>
+                <w:numId w:val="2"/>
+              </w:numPr>
+              <w:spacing w:line="240" w:lineRule="auto"/>
+              <w:ind w:left="720" w:hanging="360"/>
+            </w:pPr>
+            <w:r>
+              <w:rPr>
+                <w:rtl w:val="0"/>
+              </w:rPr>
+              <w:t xml:space="preserve">Crear pantalla de confirmación de citas</w:t>
             </w:r>
           </w:p>
           <w:p>
@@ -1911,63 +1977,123 @@
           <w:p>
             <w:pPr>
               <w:widowControl w:val="0"/>
-              <w:numPr>
-                <w:ilvl w:val="0"/>
-                <w:numId w:val="2"/>
-              </w:numPr>
-              <w:spacing w:line="240" w:lineRule="auto"/>
-              <w:ind w:left="720" w:hanging="360"/>
-            </w:pPr>
-            <w:r>
-              <w:rPr>
-                <w:rtl w:val="0"/>
-              </w:rPr>
-              <w:t xml:space="preserve">Crear la pantalla para consultar historial de citas</w:t>
-            </w:r>
-          </w:p>
-          <w:p>
-            <w:pPr>
-              <w:widowControl w:val="0"/>
-              <w:numPr>
-                <w:ilvl w:val="0"/>
-                <w:numId w:val="2"/>
-              </w:numPr>
-              <w:spacing w:line="240" w:lineRule="auto"/>
-              <w:ind w:left="720" w:hanging="360"/>
-            </w:pPr>
-            <w:r>
-              <w:rPr>
-                <w:rtl w:val="0"/>
-              </w:rPr>
-              <w:t xml:space="preserve">Crear función para buscar citas en php </w:t>
-            </w:r>
-          </w:p>
-          <w:p>
-            <w:pPr>
-              <w:widowControl w:val="0"/>
-              <w:numPr>
-                <w:ilvl w:val="0"/>
-                <w:numId w:val="2"/>
-              </w:numPr>
-              <w:spacing w:line="240" w:lineRule="auto"/>
-              <w:ind w:left="720" w:hanging="360"/>
-              <w:rPr>
-                <w:u w:val="none"/>
-              </w:rPr>
-            </w:pPr>
-            <w:r>
-              <w:rPr>
-                <w:rtl w:val="0"/>
-              </w:rPr>
-              <w:t xml:space="preserve">Crear procedimiento almacenado buscar citas </w:t>
-            </w:r>
-          </w:p>
-          <w:p>
-            <w:pPr>
-              <w:widowControl w:val="0"/>
-              <w:numPr>
-                <w:ilvl w:val="0"/>
-                <w:numId w:val="2"/>
+              <w:spacing w:line="240" w:lineRule="auto"/>
+              <w:rPr/>
+            </w:pPr>
+            <w:r>
+              <w:rPr>
+                <w:rtl w:val="0"/>
+              </w:rPr>
+            </w:r>
+          </w:p>
+          <w:p>
+            <w:pPr>
+              <w:widowControl w:val="0"/>
+              <w:numPr>
+                <w:ilvl w:val="0"/>
+                <w:numId w:val="1"/>
+              </w:numPr>
+              <w:spacing w:line="240" w:lineRule="auto"/>
+              <w:ind w:left="720" w:hanging="360"/>
+            </w:pPr>
+            <w:r>
+              <w:rPr>
+                <w:rtl w:val="0"/>
+              </w:rPr>
+              <w:t xml:space="preserve">Función Cancelar cita desde funcionario  en php</w:t>
+            </w:r>
+          </w:p>
+          <w:p>
+            <w:pPr>
+              <w:widowControl w:val="0"/>
+              <w:numPr>
+                <w:ilvl w:val="0"/>
+                <w:numId w:val="1"/>
+              </w:numPr>
+              <w:spacing w:line="240" w:lineRule="auto"/>
+              <w:ind w:left="720" w:hanging="360"/>
+            </w:pPr>
+            <w:r>
+              <w:rPr>
+                <w:rtl w:val="0"/>
+              </w:rPr>
+              <w:t xml:space="preserve">Función Modificar cita  desde funcionario en php</w:t>
+            </w:r>
+          </w:p>
+          <w:p>
+            <w:pPr>
+              <w:widowControl w:val="0"/>
+              <w:numPr>
+                <w:ilvl w:val="0"/>
+                <w:numId w:val="1"/>
+              </w:numPr>
+              <w:spacing w:line="240" w:lineRule="auto"/>
+              <w:ind w:left="720" w:hanging="360"/>
+            </w:pPr>
+            <w:r>
+              <w:rPr>
+                <w:rtl w:val="0"/>
+              </w:rPr>
+              <w:t xml:space="preserve">Crear procedimiento almacenado cancelar cita </w:t>
+            </w:r>
+          </w:p>
+          <w:p>
+            <w:pPr>
+              <w:widowControl w:val="0"/>
+              <w:numPr>
+                <w:ilvl w:val="0"/>
+                <w:numId w:val="1"/>
+              </w:numPr>
+              <w:spacing w:line="240" w:lineRule="auto"/>
+              <w:ind w:left="720" w:hanging="360"/>
+            </w:pPr>
+            <w:r>
+              <w:rPr>
+                <w:rtl w:val="0"/>
+              </w:rPr>
+              <w:t xml:space="preserve">Crear procedimiento almacenado modificar cita</w:t>
+            </w:r>
+          </w:p>
+          <w:p>
+            <w:pPr>
+              <w:widowControl w:val="0"/>
+              <w:numPr>
+                <w:ilvl w:val="0"/>
+                <w:numId w:val="1"/>
+              </w:numPr>
+              <w:spacing w:line="240" w:lineRule="auto"/>
+              <w:ind w:left="720" w:hanging="360"/>
+            </w:pPr>
+            <w:r>
+              <w:rPr>
+                <w:rtl w:val="0"/>
+              </w:rPr>
+              <w:t xml:space="preserve">Crear pantalla para cancelar cita</w:t>
+            </w:r>
+          </w:p>
+          <w:p>
+            <w:pPr>
+              <w:widowControl w:val="0"/>
+              <w:numPr>
+                <w:ilvl w:val="0"/>
+                <w:numId w:val="1"/>
+              </w:numPr>
+              <w:spacing w:line="240" w:lineRule="auto"/>
+              <w:ind w:left="720" w:hanging="360"/>
+            </w:pPr>
+            <w:r>
+              <w:rPr>
+                <w:rtl w:val="0"/>
+              </w:rPr>
+              <w:t xml:space="preserve">Crear pantalla para modificar cita</w:t>
+            </w:r>
+          </w:p>
+          <w:p>
+            <w:pPr>
+              <w:widowControl w:val="0"/>
+              <w:numPr>
+                <w:ilvl w:val="0"/>
+                <w:numId w:val="1"/>
               </w:numPr>
               <w:spacing w:line="240" w:lineRule="auto"/>
               <w:ind w:left="720" w:hanging="360"/>
@@ -1982,38 +2108,14 @@
           <w:p>
             <w:pPr>
               <w:widowControl w:val="0"/>
-              <w:numPr>
-                <w:ilvl w:val="0"/>
-                <w:numId w:val="2"/>
-              </w:numPr>
-              <w:spacing w:line="240" w:lineRule="auto"/>
-              <w:ind w:left="720" w:hanging="360"/>
-              <w:rPr>
-                <w:u w:val="none"/>
-              </w:rPr>
-            </w:pPr>
-            <w:r>
-              <w:rPr>
-                <w:rtl w:val="0"/>
-              </w:rPr>
-              <w:t xml:space="preserve">Crear procedimiento almacenado obtener citas</w:t>
-            </w:r>
-          </w:p>
-          <w:p>
-            <w:pPr>
-              <w:widowControl w:val="0"/>
-              <w:numPr>
-                <w:ilvl w:val="0"/>
-                <w:numId w:val="2"/>
-              </w:numPr>
-              <w:spacing w:line="240" w:lineRule="auto"/>
-              <w:ind w:left="720" w:hanging="360"/>
-            </w:pPr>
-            <w:r>
-              <w:rPr>
-                <w:rtl w:val="0"/>
-              </w:rPr>
-              <w:t xml:space="preserve">Crear la pantalla para buscar citas</w:t>
+              <w:spacing w:line="240" w:lineRule="auto"/>
+              <w:ind w:left="720" w:firstLine="0"/>
+              <w:rPr/>
+            </w:pPr>
+            <w:r>
+              <w:rPr>
+                <w:rtl w:val="0"/>
+              </w:rPr>
             </w:r>
           </w:p>
           <w:p>

</xml_diff>